<commit_message>
TP2 proposal update (and spring cleaning)
</commit_message>
<xml_diff>
--- a/deprecated/proposal.docx
+++ b/deprecated/proposal.docx
@@ -231,8 +231,6 @@
         </w:rPr>
         <w:t>.</w:t>
       </w:r>
-      <w:bookmarkStart w:id="0" w:name="_GoBack"/>
-      <w:bookmarkEnd w:id="0"/>
     </w:p>
     <w:p>
       <w:pPr>
@@ -2117,7 +2115,7 @@
         <mc:AlternateContent>
           <mc:Choice Requires="wps">
             <w:drawing>
-              <wp:anchor distT="45720" distB="45720" distL="114300" distR="114300" simplePos="0" relativeHeight="251680768" behindDoc="0" locked="0" layoutInCell="1" allowOverlap="1" wp14:anchorId="2E3172F0" wp14:editId="4D56E8AE">
+              <wp:anchor distT="45720" distB="45720" distL="114300" distR="114300" simplePos="0" relativeHeight="251680768" behindDoc="0" locked="0" layoutInCell="1" allowOverlap="1" wp14:anchorId="2E3172F0" wp14:editId="633C8D55">
                 <wp:simplePos x="0" y="0"/>
                 <wp:positionH relativeFrom="margin">
                   <wp:align>left</wp:align>
@@ -2583,6 +2581,197 @@
         </w:rPr>
         <w:t>Pretty printing the OpenCV arrays for debugging purposes</w:t>
       </w:r>
+    </w:p>
+    <w:p>
+      <w:pPr>
+        <w:ind w:left="2880"/>
+        <w:rPr>
+          <w:sz w:val="20"/>
+          <w:szCs w:val="72"/>
+        </w:rPr>
+      </w:pPr>
+    </w:p>
+    <w:p>
+      <w:pPr>
+        <w:ind w:left="2880"/>
+        <w:rPr>
+          <w:sz w:val="20"/>
+          <w:szCs w:val="72"/>
+        </w:rPr>
+      </w:pPr>
+      <w:r>
+        <w:rPr>
+          <w:noProof/>
+        </w:rPr>
+        <mc:AlternateContent>
+          <mc:Choice Requires="wps">
+            <w:drawing>
+              <wp:anchor distT="45720" distB="45720" distL="114300" distR="114300" simplePos="0" relativeHeight="251682816" behindDoc="0" locked="0" layoutInCell="1" allowOverlap="1" wp14:anchorId="7787CBB5" wp14:editId="7B60CCEA">
+                <wp:simplePos x="0" y="0"/>
+                <wp:positionH relativeFrom="margin">
+                  <wp:align>left</wp:align>
+                </wp:positionH>
+                <wp:positionV relativeFrom="paragraph">
+                  <wp:posOffset>10795</wp:posOffset>
+                </wp:positionV>
+                <wp:extent cx="1626870" cy="1404620"/>
+                <wp:effectExtent l="0" t="0" r="0" b="0"/>
+                <wp:wrapSquare wrapText="bothSides"/>
+                <wp:docPr id="1" name="Text Box 1"/>
+                <wp:cNvGraphicFramePr>
+                  <a:graphicFrameLocks xmlns:a="http://schemas.openxmlformats.org/drawingml/2006/main"/>
+                </wp:cNvGraphicFramePr>
+                <a:graphic xmlns:a="http://schemas.openxmlformats.org/drawingml/2006/main">
+                  <a:graphicData uri="http://schemas.microsoft.com/office/word/2010/wordprocessingShape">
+                    <wps:wsp>
+                      <wps:cNvSpPr txBox="1">
+                        <a:spLocks noChangeArrowheads="1"/>
+                      </wps:cNvSpPr>
+                      <wps:spPr bwMode="auto">
+                        <a:xfrm>
+                          <a:off x="0" y="0"/>
+                          <a:ext cx="1626870" cy="1404620"/>
+                        </a:xfrm>
+                        <a:prstGeom prst="rect">
+                          <a:avLst/>
+                        </a:prstGeom>
+                        <a:solidFill>
+                          <a:srgbClr val="FFFFFF"/>
+                        </a:solidFill>
+                        <a:ln w="9525">
+                          <a:noFill/>
+                          <a:miter lim="800000"/>
+                          <a:headEnd/>
+                          <a:tailEnd/>
+                        </a:ln>
+                      </wps:spPr>
+                      <wps:txbx>
+                        <w:txbxContent>
+                          <w:p>
+                            <w:pPr>
+                              <w:rPr>
+                                <w:rFonts w:ascii="Inter UI Semi Bold" w:hAnsi="Inter UI Semi Bold"/>
+                                <w:sz w:val="20"/>
+                              </w:rPr>
+                            </w:pPr>
+                            <w:r>
+                              <w:rPr>
+                                <w:rFonts w:ascii="Inter UI Semi Bold" w:hAnsi="Inter UI Semi Bold"/>
+                                <w:sz w:val="20"/>
+                              </w:rPr>
+                              <w:t xml:space="preserve">TP2 </w:t>
+                            </w:r>
+                            <w:r>
+                              <w:rPr>
+                                <w:rFonts w:ascii="Inter UI Semi Bold" w:hAnsi="Inter UI Semi Bold"/>
+                                <w:sz w:val="20"/>
+                              </w:rPr>
+                              <w:t>Update</w:t>
+                            </w:r>
+                            <w:bookmarkStart w:id="0" w:name="_GoBack"/>
+                            <w:bookmarkEnd w:id="0"/>
+                          </w:p>
+                        </w:txbxContent>
+                      </wps:txbx>
+                      <wps:bodyPr rot="0" vert="horz" wrap="square" lIns="0" tIns="0" rIns="0" bIns="0" anchor="t" anchorCtr="0">
+                        <a:spAutoFit/>
+                      </wps:bodyPr>
+                    </wps:wsp>
+                  </a:graphicData>
+                </a:graphic>
+                <wp14:sizeRelH relativeFrom="margin">
+                  <wp14:pctWidth>0</wp14:pctWidth>
+                </wp14:sizeRelH>
+                <wp14:sizeRelV relativeFrom="margin">
+                  <wp14:pctHeight>20000</wp14:pctHeight>
+                </wp14:sizeRelV>
+              </wp:anchor>
+            </w:drawing>
+          </mc:Choice>
+          <mc:Fallback>
+            <w:pict>
+              <v:shape w14:anchorId="7787CBB5" id="Text Box 1" o:spid="_x0000_s1033" type="#_x0000_t202" style="position:absolute;left:0;text-align:left;margin-left:0;margin-top:.85pt;width:128.1pt;height:110.6pt;z-index:251682816;visibility:visible;mso-wrap-style:square;mso-width-percent:0;mso-height-percent:200;mso-wrap-distance-left:9pt;mso-wrap-distance-top:3.6pt;mso-wrap-distance-right:9pt;mso-wrap-distance-bottom:3.6pt;mso-position-horizontal:left;mso-position-horizontal-relative:margin;mso-position-vertical:absolute;mso-position-vertical-relative:text;mso-width-percent:0;mso-height-percent:200;mso-width-relative:margin;mso-height-relative:margin;v-text-anchor:top" o:gfxdata="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" stroked="f">
+                <v:textbox style="mso-fit-shape-to-text:t" inset="0,0,0,0">
+                  <w:txbxContent>
+                    <w:p>
+                      <w:pPr>
+                        <w:rPr>
+                          <w:rFonts w:ascii="Inter UI Semi Bold" w:hAnsi="Inter UI Semi Bold"/>
+                          <w:sz w:val="20"/>
+                        </w:rPr>
+                      </w:pPr>
+                      <w:r>
+                        <w:rPr>
+                          <w:rFonts w:ascii="Inter UI Semi Bold" w:hAnsi="Inter UI Semi Bold"/>
+                          <w:sz w:val="20"/>
+                        </w:rPr>
+                        <w:t xml:space="preserve">TP2 </w:t>
+                      </w:r>
+                      <w:r>
+                        <w:rPr>
+                          <w:rFonts w:ascii="Inter UI Semi Bold" w:hAnsi="Inter UI Semi Bold"/>
+                          <w:sz w:val="20"/>
+                        </w:rPr>
+                        <w:t>Update</w:t>
+                      </w:r>
+                      <w:bookmarkStart w:id="1" w:name="_GoBack"/>
+                      <w:bookmarkEnd w:id="1"/>
+                    </w:p>
+                  </w:txbxContent>
+                </v:textbox>
+                <w10:wrap type="square" anchorx="margin"/>
+              </v:shape>
+            </w:pict>
+          </mc:Fallback>
+        </mc:AlternateContent>
+      </w:r>
+      <w:r>
+        <w:rPr>
+          <w:sz w:val="20"/>
+          <w:szCs w:val="72"/>
+        </w:rPr>
+        <w:t xml:space="preserve">I spent a considerable amount of my TP2 time trying to finetune my slope steering heuristic with limited success. </w:t>
+      </w:r>
+    </w:p>
+    <w:p>
+      <w:pPr>
+        <w:ind w:left="2880"/>
+        <w:rPr>
+          <w:sz w:val="20"/>
+          <w:szCs w:val="72"/>
+        </w:rPr>
+      </w:pPr>
+      <w:r>
+        <w:rPr>
+          <w:sz w:val="20"/>
+          <w:szCs w:val="72"/>
+        </w:rPr>
+        <w:t>While not fully implemented, I would like to amend the speed control section of my user interface to just be a multiplier. As it turns out, trying to gauge a vehicles speed using only a camera feed is hard.</w:t>
+      </w:r>
+    </w:p>
+    <w:p>
+      <w:pPr>
+        <w:rPr>
+          <w:sz w:val="20"/>
+          <w:szCs w:val="72"/>
+        </w:rPr>
+      </w:pPr>
+    </w:p>
+    <w:p>
+      <w:pPr>
+        <w:rPr>
+          <w:sz w:val="20"/>
+          <w:szCs w:val="72"/>
+        </w:rPr>
+      </w:pPr>
+    </w:p>
+    <w:p>
+      <w:pPr>
+        <w:rPr>
+          <w:sz w:val="20"/>
+          <w:szCs w:val="72"/>
+        </w:rPr>
+      </w:pPr>
     </w:p>
     <w:p>
       <w:pPr>
@@ -3813,7 +4002,7 @@
   <w:style w:type="paragraph" w:default="1" w:styleId="Normal">
     <w:name w:val="Normal"/>
     <w:qFormat/>
-    <w:rsid w:val="00D26735"/>
+    <w:rsid w:val="00D44461"/>
     <w:rPr>
       <w:rFonts w:ascii="Inter UI" w:hAnsi="Inter UI"/>
     </w:rPr>
@@ -4321,7 +4510,7 @@
 </file>
 
 <file path=customXml/itemProps1.xml><?xml version="1.0" encoding="utf-8"?>
-<ds:datastoreItem xmlns:ds="http://schemas.openxmlformats.org/officeDocument/2006/customXml" ds:itemID="{4B3C85A8-A0A6-4A63-A849-3894D9725597}">
+<ds:datastoreItem xmlns:ds="http://schemas.openxmlformats.org/officeDocument/2006/customXml" ds:itemID="{D1483C03-2495-4095-8261-02F9CA23110A}">
   <ds:schemaRefs>
     <ds:schemaRef ds:uri="http://schemas.openxmlformats.org/officeDocument/2006/bibliography"/>
   </ds:schemaRefs>

</xml_diff>

<commit_message>
Revert "TP2 proposal update (and spring cleaning)"
This reverts commit 1a358f77e5dd974352723dc56913dbe0c4afd790.
</commit_message>
<xml_diff>
--- a/deprecated/proposal.docx
+++ b/deprecated/proposal.docx
@@ -231,6 +231,8 @@
         </w:rPr>
         <w:t>.</w:t>
       </w:r>
+      <w:bookmarkStart w:id="0" w:name="_GoBack"/>
+      <w:bookmarkEnd w:id="0"/>
     </w:p>
     <w:p>
       <w:pPr>
@@ -2115,7 +2117,7 @@
         <mc:AlternateContent>
           <mc:Choice Requires="wps">
             <w:drawing>
-              <wp:anchor distT="45720" distB="45720" distL="114300" distR="114300" simplePos="0" relativeHeight="251680768" behindDoc="0" locked="0" layoutInCell="1" allowOverlap="1" wp14:anchorId="2E3172F0" wp14:editId="633C8D55">
+              <wp:anchor distT="45720" distB="45720" distL="114300" distR="114300" simplePos="0" relativeHeight="251680768" behindDoc="0" locked="0" layoutInCell="1" allowOverlap="1" wp14:anchorId="2E3172F0" wp14:editId="4D56E8AE">
                 <wp:simplePos x="0" y="0"/>
                 <wp:positionH relativeFrom="margin">
                   <wp:align>left</wp:align>
@@ -2581,197 +2583,6 @@
         </w:rPr>
         <w:t>Pretty printing the OpenCV arrays for debugging purposes</w:t>
       </w:r>
-    </w:p>
-    <w:p>
-      <w:pPr>
-        <w:ind w:left="2880"/>
-        <w:rPr>
-          <w:sz w:val="20"/>
-          <w:szCs w:val="72"/>
-        </w:rPr>
-      </w:pPr>
-    </w:p>
-    <w:p>
-      <w:pPr>
-        <w:ind w:left="2880"/>
-        <w:rPr>
-          <w:sz w:val="20"/>
-          <w:szCs w:val="72"/>
-        </w:rPr>
-      </w:pPr>
-      <w:r>
-        <w:rPr>
-          <w:noProof/>
-        </w:rPr>
-        <mc:AlternateContent>
-          <mc:Choice Requires="wps">
-            <w:drawing>
-              <wp:anchor distT="45720" distB="45720" distL="114300" distR="114300" simplePos="0" relativeHeight="251682816" behindDoc="0" locked="0" layoutInCell="1" allowOverlap="1" wp14:anchorId="7787CBB5" wp14:editId="7B60CCEA">
-                <wp:simplePos x="0" y="0"/>
-                <wp:positionH relativeFrom="margin">
-                  <wp:align>left</wp:align>
-                </wp:positionH>
-                <wp:positionV relativeFrom="paragraph">
-                  <wp:posOffset>10795</wp:posOffset>
-                </wp:positionV>
-                <wp:extent cx="1626870" cy="1404620"/>
-                <wp:effectExtent l="0" t="0" r="0" b="0"/>
-                <wp:wrapSquare wrapText="bothSides"/>
-                <wp:docPr id="1" name="Text Box 1"/>
-                <wp:cNvGraphicFramePr>
-                  <a:graphicFrameLocks xmlns:a="http://schemas.openxmlformats.org/drawingml/2006/main"/>
-                </wp:cNvGraphicFramePr>
-                <a:graphic xmlns:a="http://schemas.openxmlformats.org/drawingml/2006/main">
-                  <a:graphicData uri="http://schemas.microsoft.com/office/word/2010/wordprocessingShape">
-                    <wps:wsp>
-                      <wps:cNvSpPr txBox="1">
-                        <a:spLocks noChangeArrowheads="1"/>
-                      </wps:cNvSpPr>
-                      <wps:spPr bwMode="auto">
-                        <a:xfrm>
-                          <a:off x="0" y="0"/>
-                          <a:ext cx="1626870" cy="1404620"/>
-                        </a:xfrm>
-                        <a:prstGeom prst="rect">
-                          <a:avLst/>
-                        </a:prstGeom>
-                        <a:solidFill>
-                          <a:srgbClr val="FFFFFF"/>
-                        </a:solidFill>
-                        <a:ln w="9525">
-                          <a:noFill/>
-                          <a:miter lim="800000"/>
-                          <a:headEnd/>
-                          <a:tailEnd/>
-                        </a:ln>
-                      </wps:spPr>
-                      <wps:txbx>
-                        <w:txbxContent>
-                          <w:p>
-                            <w:pPr>
-                              <w:rPr>
-                                <w:rFonts w:ascii="Inter UI Semi Bold" w:hAnsi="Inter UI Semi Bold"/>
-                                <w:sz w:val="20"/>
-                              </w:rPr>
-                            </w:pPr>
-                            <w:r>
-                              <w:rPr>
-                                <w:rFonts w:ascii="Inter UI Semi Bold" w:hAnsi="Inter UI Semi Bold"/>
-                                <w:sz w:val="20"/>
-                              </w:rPr>
-                              <w:t xml:space="preserve">TP2 </w:t>
-                            </w:r>
-                            <w:r>
-                              <w:rPr>
-                                <w:rFonts w:ascii="Inter UI Semi Bold" w:hAnsi="Inter UI Semi Bold"/>
-                                <w:sz w:val="20"/>
-                              </w:rPr>
-                              <w:t>Update</w:t>
-                            </w:r>
-                            <w:bookmarkStart w:id="0" w:name="_GoBack"/>
-                            <w:bookmarkEnd w:id="0"/>
-                          </w:p>
-                        </w:txbxContent>
-                      </wps:txbx>
-                      <wps:bodyPr rot="0" vert="horz" wrap="square" lIns="0" tIns="0" rIns="0" bIns="0" anchor="t" anchorCtr="0">
-                        <a:spAutoFit/>
-                      </wps:bodyPr>
-                    </wps:wsp>
-                  </a:graphicData>
-                </a:graphic>
-                <wp14:sizeRelH relativeFrom="margin">
-                  <wp14:pctWidth>0</wp14:pctWidth>
-                </wp14:sizeRelH>
-                <wp14:sizeRelV relativeFrom="margin">
-                  <wp14:pctHeight>20000</wp14:pctHeight>
-                </wp14:sizeRelV>
-              </wp:anchor>
-            </w:drawing>
-          </mc:Choice>
-          <mc:Fallback>
-            <w:pict>
-              <v:shape w14:anchorId="7787CBB5" id="Text Box 1" o:spid="_x0000_s1033" type="#_x0000_t202" style="position:absolute;left:0;text-align:left;margin-left:0;margin-top:.85pt;width:128.1pt;height:110.6pt;z-index:251682816;visibility:visible;mso-wrap-style:square;mso-width-percent:0;mso-height-percent:200;mso-wrap-distance-left:9pt;mso-wrap-distance-top:3.6pt;mso-wrap-distance-right:9pt;mso-wrap-distance-bottom:3.6pt;mso-position-horizontal:left;mso-position-horizontal-relative:margin;mso-position-vertical:absolute;mso-position-vertical-relative:text;mso-width-percent:0;mso-height-percent:200;mso-width-relative:margin;mso-height-relative:margin;v-text-anchor:top" o:gfxdata="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" stroked="f">
-                <v:textbox style="mso-fit-shape-to-text:t" inset="0,0,0,0">
-                  <w:txbxContent>
-                    <w:p>
-                      <w:pPr>
-                        <w:rPr>
-                          <w:rFonts w:ascii="Inter UI Semi Bold" w:hAnsi="Inter UI Semi Bold"/>
-                          <w:sz w:val="20"/>
-                        </w:rPr>
-                      </w:pPr>
-                      <w:r>
-                        <w:rPr>
-                          <w:rFonts w:ascii="Inter UI Semi Bold" w:hAnsi="Inter UI Semi Bold"/>
-                          <w:sz w:val="20"/>
-                        </w:rPr>
-                        <w:t xml:space="preserve">TP2 </w:t>
-                      </w:r>
-                      <w:r>
-                        <w:rPr>
-                          <w:rFonts w:ascii="Inter UI Semi Bold" w:hAnsi="Inter UI Semi Bold"/>
-                          <w:sz w:val="20"/>
-                        </w:rPr>
-                        <w:t>Update</w:t>
-                      </w:r>
-                      <w:bookmarkStart w:id="1" w:name="_GoBack"/>
-                      <w:bookmarkEnd w:id="1"/>
-                    </w:p>
-                  </w:txbxContent>
-                </v:textbox>
-                <w10:wrap type="square" anchorx="margin"/>
-              </v:shape>
-            </w:pict>
-          </mc:Fallback>
-        </mc:AlternateContent>
-      </w:r>
-      <w:r>
-        <w:rPr>
-          <w:sz w:val="20"/>
-          <w:szCs w:val="72"/>
-        </w:rPr>
-        <w:t xml:space="preserve">I spent a considerable amount of my TP2 time trying to finetune my slope steering heuristic with limited success. </w:t>
-      </w:r>
-    </w:p>
-    <w:p>
-      <w:pPr>
-        <w:ind w:left="2880"/>
-        <w:rPr>
-          <w:sz w:val="20"/>
-          <w:szCs w:val="72"/>
-        </w:rPr>
-      </w:pPr>
-      <w:r>
-        <w:rPr>
-          <w:sz w:val="20"/>
-          <w:szCs w:val="72"/>
-        </w:rPr>
-        <w:t>While not fully implemented, I would like to amend the speed control section of my user interface to just be a multiplier. As it turns out, trying to gauge a vehicles speed using only a camera feed is hard.</w:t>
-      </w:r>
-    </w:p>
-    <w:p>
-      <w:pPr>
-        <w:rPr>
-          <w:sz w:val="20"/>
-          <w:szCs w:val="72"/>
-        </w:rPr>
-      </w:pPr>
-    </w:p>
-    <w:p>
-      <w:pPr>
-        <w:rPr>
-          <w:sz w:val="20"/>
-          <w:szCs w:val="72"/>
-        </w:rPr>
-      </w:pPr>
-    </w:p>
-    <w:p>
-      <w:pPr>
-        <w:rPr>
-          <w:sz w:val="20"/>
-          <w:szCs w:val="72"/>
-        </w:rPr>
-      </w:pPr>
     </w:p>
     <w:p>
       <w:pPr>
@@ -4002,7 +3813,7 @@
   <w:style w:type="paragraph" w:default="1" w:styleId="Normal">
     <w:name w:val="Normal"/>
     <w:qFormat/>
-    <w:rsid w:val="00D44461"/>
+    <w:rsid w:val="00D26735"/>
     <w:rPr>
       <w:rFonts w:ascii="Inter UI" w:hAnsi="Inter UI"/>
     </w:rPr>
@@ -4510,7 +4321,7 @@
 </file>
 
 <file path=customXml/itemProps1.xml><?xml version="1.0" encoding="utf-8"?>
-<ds:datastoreItem xmlns:ds="http://schemas.openxmlformats.org/officeDocument/2006/customXml" ds:itemID="{D1483C03-2495-4095-8261-02F9CA23110A}">
+<ds:datastoreItem xmlns:ds="http://schemas.openxmlformats.org/officeDocument/2006/customXml" ds:itemID="{4B3C85A8-A0A6-4A63-A849-3894D9725597}">
   <ds:schemaRefs>
     <ds:schemaRef ds:uri="http://schemas.openxmlformats.org/officeDocument/2006/bibliography"/>
   </ds:schemaRefs>

</xml_diff>